<commit_message>
Completed All but advanced question
</commit_message>
<xml_diff>
--- a/Assignment 1.docx
+++ b/Assignment 1.docx
@@ -322,6 +322,1244 @@
         </w:rPr>
       </w:pPr>
     </w:p>
+    <w:sdt>
+      <w:sdtPr>
+        <w:id w:val="1060670690"/>
+        <w:docPartObj>
+          <w:docPartGallery w:val="Table of Contents"/>
+          <w:docPartUnique/>
+        </w:docPartObj>
+      </w:sdtPr>
+      <w:sdtEndPr>
+        <w:rPr>
+          <w:rFonts w:asciiTheme="minorHAnsi" w:eastAsiaTheme="minorHAnsi" w:hAnsiTheme="minorHAnsi" w:cstheme="minorBidi"/>
+          <w:b/>
+          <w:bCs/>
+          <w:noProof/>
+          <w:color w:val="auto"/>
+          <w:sz w:val="22"/>
+          <w:szCs w:val="22"/>
+          <w:lang w:val="en-AU"/>
+        </w:rPr>
+      </w:sdtEndPr>
+      <w:sdtContent>
+        <w:p>
+          <w:pPr>
+            <w:pStyle w:val="TOCHeading"/>
+          </w:pPr>
+          <w:r>
+            <w:t>Contents</w:t>
+          </w:r>
+        </w:p>
+        <w:p>
+          <w:pPr>
+            <w:pStyle w:val="TOC1"/>
+            <w:tabs>
+              <w:tab w:val="right" w:leader="dot" w:pos="9016"/>
+            </w:tabs>
+            <w:rPr>
+              <w:noProof/>
+            </w:rPr>
+          </w:pPr>
+          <w:r>
+            <w:fldChar w:fldCharType="begin"/>
+          </w:r>
+          <w:r>
+            <w:instrText xml:space="preserve"> TOC \o "1-3" \h \z \u </w:instrText>
+          </w:r>
+          <w:r>
+            <w:fldChar w:fldCharType="separate"/>
+          </w:r>
+          <w:hyperlink w:anchor="_Toc85717127" w:history="1">
+            <w:r>
+              <w:rPr>
+                <w:rStyle w:val="Hyperlink"/>
+                <w:noProof/>
+                <w:lang w:val="en-US"/>
+              </w:rPr>
+              <w:t>Task 1 – Number Systems</w:t>
+            </w:r>
+            <w:r>
+              <w:rPr>
+                <w:noProof/>
+                <w:webHidden/>
+              </w:rPr>
+              <w:tab/>
+            </w:r>
+            <w:r>
+              <w:rPr>
+                <w:noProof/>
+                <w:webHidden/>
+              </w:rPr>
+              <w:fldChar w:fldCharType="begin"/>
+            </w:r>
+            <w:r>
+              <w:rPr>
+                <w:noProof/>
+                <w:webHidden/>
+              </w:rPr>
+              <w:instrText xml:space="preserve"> PAGEREF _Toc85717127 \h </w:instrText>
+            </w:r>
+            <w:r>
+              <w:rPr>
+                <w:noProof/>
+                <w:webHidden/>
+              </w:rPr>
+            </w:r>
+            <w:r>
+              <w:rPr>
+                <w:noProof/>
+                <w:webHidden/>
+              </w:rPr>
+              <w:fldChar w:fldCharType="separate"/>
+            </w:r>
+            <w:r>
+              <w:rPr>
+                <w:noProof/>
+                <w:webHidden/>
+              </w:rPr>
+              <w:t>3</w:t>
+            </w:r>
+            <w:r>
+              <w:rPr>
+                <w:noProof/>
+                <w:webHidden/>
+              </w:rPr>
+              <w:fldChar w:fldCharType="end"/>
+            </w:r>
+          </w:hyperlink>
+        </w:p>
+        <w:p>
+          <w:pPr>
+            <w:pStyle w:val="TOC1"/>
+            <w:tabs>
+              <w:tab w:val="right" w:leader="dot" w:pos="9016"/>
+            </w:tabs>
+            <w:rPr>
+              <w:noProof/>
+            </w:rPr>
+          </w:pPr>
+          <w:hyperlink w:anchor="_Toc85717128" w:history="1">
+            <w:r>
+              <w:rPr>
+                <w:rStyle w:val="Hyperlink"/>
+                <w:noProof/>
+                <w:lang w:val="en-US"/>
+              </w:rPr>
+              <w:t>Task 2 – Binary Addition and Subtraction</w:t>
+            </w:r>
+            <w:r>
+              <w:rPr>
+                <w:noProof/>
+                <w:webHidden/>
+              </w:rPr>
+              <w:tab/>
+            </w:r>
+            <w:r>
+              <w:rPr>
+                <w:noProof/>
+                <w:webHidden/>
+              </w:rPr>
+              <w:fldChar w:fldCharType="begin"/>
+            </w:r>
+            <w:r>
+              <w:rPr>
+                <w:noProof/>
+                <w:webHidden/>
+              </w:rPr>
+              <w:instrText xml:space="preserve"> PAGEREF _Toc85717128 \h </w:instrText>
+            </w:r>
+            <w:r>
+              <w:rPr>
+                <w:noProof/>
+                <w:webHidden/>
+              </w:rPr>
+            </w:r>
+            <w:r>
+              <w:rPr>
+                <w:noProof/>
+                <w:webHidden/>
+              </w:rPr>
+              <w:fldChar w:fldCharType="separate"/>
+            </w:r>
+            <w:r>
+              <w:rPr>
+                <w:noProof/>
+                <w:webHidden/>
+              </w:rPr>
+              <w:t>6</w:t>
+            </w:r>
+            <w:r>
+              <w:rPr>
+                <w:noProof/>
+                <w:webHidden/>
+              </w:rPr>
+              <w:fldChar w:fldCharType="end"/>
+            </w:r>
+          </w:hyperlink>
+        </w:p>
+        <w:p>
+          <w:pPr>
+            <w:pStyle w:val="TOC1"/>
+            <w:tabs>
+              <w:tab w:val="right" w:leader="dot" w:pos="9016"/>
+            </w:tabs>
+            <w:rPr>
+              <w:noProof/>
+            </w:rPr>
+          </w:pPr>
+          <w:hyperlink w:anchor="_Toc85717129" w:history="1">
+            <w:r>
+              <w:rPr>
+                <w:rStyle w:val="Hyperlink"/>
+                <w:noProof/>
+                <w:lang w:val="en-US"/>
+              </w:rPr>
+              <w:t>Task 3 – Bitwise Operations</w:t>
+            </w:r>
+            <w:r>
+              <w:rPr>
+                <w:noProof/>
+                <w:webHidden/>
+              </w:rPr>
+              <w:tab/>
+            </w:r>
+            <w:r>
+              <w:rPr>
+                <w:noProof/>
+                <w:webHidden/>
+              </w:rPr>
+              <w:fldChar w:fldCharType="begin"/>
+            </w:r>
+            <w:r>
+              <w:rPr>
+                <w:noProof/>
+                <w:webHidden/>
+              </w:rPr>
+              <w:instrText xml:space="preserve"> PAGEREF _Toc85717129 \h </w:instrText>
+            </w:r>
+            <w:r>
+              <w:rPr>
+                <w:noProof/>
+                <w:webHidden/>
+              </w:rPr>
+            </w:r>
+            <w:r>
+              <w:rPr>
+                <w:noProof/>
+                <w:webHidden/>
+              </w:rPr>
+              <w:fldChar w:fldCharType="separate"/>
+            </w:r>
+            <w:r>
+              <w:rPr>
+                <w:noProof/>
+                <w:webHidden/>
+              </w:rPr>
+              <w:t>8</w:t>
+            </w:r>
+            <w:r>
+              <w:rPr>
+                <w:noProof/>
+                <w:webHidden/>
+              </w:rPr>
+              <w:fldChar w:fldCharType="end"/>
+            </w:r>
+          </w:hyperlink>
+        </w:p>
+        <w:p>
+          <w:pPr>
+            <w:pStyle w:val="TOC1"/>
+            <w:tabs>
+              <w:tab w:val="right" w:leader="dot" w:pos="9016"/>
+            </w:tabs>
+            <w:rPr>
+              <w:noProof/>
+            </w:rPr>
+          </w:pPr>
+          <w:hyperlink w:anchor="_Toc85717130" w:history="1">
+            <w:r>
+              <w:rPr>
+                <w:rStyle w:val="Hyperlink"/>
+                <w:noProof/>
+                <w:lang w:val="en-US"/>
+              </w:rPr>
+              <w:t>Task 4 – Logic Circuits and Truth Tables</w:t>
+            </w:r>
+            <w:r>
+              <w:rPr>
+                <w:noProof/>
+                <w:webHidden/>
+              </w:rPr>
+              <w:tab/>
+            </w:r>
+            <w:r>
+              <w:rPr>
+                <w:noProof/>
+                <w:webHidden/>
+              </w:rPr>
+              <w:fldChar w:fldCharType="begin"/>
+            </w:r>
+            <w:r>
+              <w:rPr>
+                <w:noProof/>
+                <w:webHidden/>
+              </w:rPr>
+              <w:instrText xml:space="preserve"> PAGEREF _Toc85717130 \h </w:instrText>
+            </w:r>
+            <w:r>
+              <w:rPr>
+                <w:noProof/>
+                <w:webHidden/>
+              </w:rPr>
+            </w:r>
+            <w:r>
+              <w:rPr>
+                <w:noProof/>
+                <w:webHidden/>
+              </w:rPr>
+              <w:fldChar w:fldCharType="separate"/>
+            </w:r>
+            <w:r>
+              <w:rPr>
+                <w:noProof/>
+                <w:webHidden/>
+              </w:rPr>
+              <w:t>9</w:t>
+            </w:r>
+            <w:r>
+              <w:rPr>
+                <w:noProof/>
+                <w:webHidden/>
+              </w:rPr>
+              <w:fldChar w:fldCharType="end"/>
+            </w:r>
+          </w:hyperlink>
+        </w:p>
+        <w:p>
+          <w:pPr>
+            <w:pStyle w:val="TOC1"/>
+            <w:tabs>
+              <w:tab w:val="right" w:leader="dot" w:pos="9016"/>
+            </w:tabs>
+            <w:rPr>
+              <w:noProof/>
+            </w:rPr>
+          </w:pPr>
+          <w:hyperlink w:anchor="_Toc85717131" w:history="1">
+            <w:r>
+              <w:rPr>
+                <w:rStyle w:val="Hyperlink"/>
+                <w:noProof/>
+                <w:lang w:val="en-US"/>
+              </w:rPr>
+              <w:t>Task 5 – Pipelining</w:t>
+            </w:r>
+            <w:r>
+              <w:rPr>
+                <w:noProof/>
+                <w:webHidden/>
+              </w:rPr>
+              <w:tab/>
+            </w:r>
+            <w:r>
+              <w:rPr>
+                <w:noProof/>
+                <w:webHidden/>
+              </w:rPr>
+              <w:fldChar w:fldCharType="begin"/>
+            </w:r>
+            <w:r>
+              <w:rPr>
+                <w:noProof/>
+                <w:webHidden/>
+              </w:rPr>
+              <w:instrText xml:space="preserve"> PAGEREF _Toc85717131 \h </w:instrText>
+            </w:r>
+            <w:r>
+              <w:rPr>
+                <w:noProof/>
+                <w:webHidden/>
+              </w:rPr>
+            </w:r>
+            <w:r>
+              <w:rPr>
+                <w:noProof/>
+                <w:webHidden/>
+              </w:rPr>
+              <w:fldChar w:fldCharType="separate"/>
+            </w:r>
+            <w:r>
+              <w:rPr>
+                <w:noProof/>
+                <w:webHidden/>
+              </w:rPr>
+              <w:t>10</w:t>
+            </w:r>
+            <w:r>
+              <w:rPr>
+                <w:noProof/>
+                <w:webHidden/>
+              </w:rPr>
+              <w:fldChar w:fldCharType="end"/>
+            </w:r>
+          </w:hyperlink>
+        </w:p>
+        <w:p>
+          <w:pPr>
+            <w:pStyle w:val="TOC1"/>
+            <w:tabs>
+              <w:tab w:val="right" w:leader="dot" w:pos="9016"/>
+            </w:tabs>
+            <w:rPr>
+              <w:noProof/>
+            </w:rPr>
+          </w:pPr>
+          <w:hyperlink w:anchor="_Toc85717132" w:history="1">
+            <w:r>
+              <w:rPr>
+                <w:rStyle w:val="Hyperlink"/>
+                <w:noProof/>
+                <w:lang w:val="en-US"/>
+              </w:rPr>
+              <w:t>Task 6 – CPU Architecture</w:t>
+            </w:r>
+            <w:r>
+              <w:rPr>
+                <w:noProof/>
+                <w:webHidden/>
+              </w:rPr>
+              <w:tab/>
+            </w:r>
+            <w:r>
+              <w:rPr>
+                <w:noProof/>
+                <w:webHidden/>
+              </w:rPr>
+              <w:fldChar w:fldCharType="begin"/>
+            </w:r>
+            <w:r>
+              <w:rPr>
+                <w:noProof/>
+                <w:webHidden/>
+              </w:rPr>
+              <w:instrText xml:space="preserve"> PAGEREF _Toc85717132 \h </w:instrText>
+            </w:r>
+            <w:r>
+              <w:rPr>
+                <w:noProof/>
+                <w:webHidden/>
+              </w:rPr>
+            </w:r>
+            <w:r>
+              <w:rPr>
+                <w:noProof/>
+                <w:webHidden/>
+              </w:rPr>
+              <w:fldChar w:fldCharType="separate"/>
+            </w:r>
+            <w:r>
+              <w:rPr>
+                <w:noProof/>
+                <w:webHidden/>
+              </w:rPr>
+              <w:t>11</w:t>
+            </w:r>
+            <w:r>
+              <w:rPr>
+                <w:noProof/>
+                <w:webHidden/>
+              </w:rPr>
+              <w:fldChar w:fldCharType="end"/>
+            </w:r>
+          </w:hyperlink>
+        </w:p>
+        <w:p>
+          <w:pPr>
+            <w:pStyle w:val="TOC1"/>
+            <w:tabs>
+              <w:tab w:val="right" w:leader="dot" w:pos="9016"/>
+            </w:tabs>
+            <w:rPr>
+              <w:noProof/>
+            </w:rPr>
+          </w:pPr>
+          <w:hyperlink w:anchor="_Toc85717133" w:history="1">
+            <w:r>
+              <w:rPr>
+                <w:rStyle w:val="Hyperlink"/>
+                <w:noProof/>
+                <w:lang w:val="en-US"/>
+              </w:rPr>
+              <w:t>Task 7 – Memory</w:t>
+            </w:r>
+            <w:r>
+              <w:rPr>
+                <w:noProof/>
+                <w:webHidden/>
+              </w:rPr>
+              <w:tab/>
+            </w:r>
+            <w:r>
+              <w:rPr>
+                <w:noProof/>
+                <w:webHidden/>
+              </w:rPr>
+              <w:fldChar w:fldCharType="begin"/>
+            </w:r>
+            <w:r>
+              <w:rPr>
+                <w:noProof/>
+                <w:webHidden/>
+              </w:rPr>
+              <w:instrText xml:space="preserve"> PAGEREF _Toc85717133 \h </w:instrText>
+            </w:r>
+            <w:r>
+              <w:rPr>
+                <w:noProof/>
+                <w:webHidden/>
+              </w:rPr>
+            </w:r>
+            <w:r>
+              <w:rPr>
+                <w:noProof/>
+                <w:webHidden/>
+              </w:rPr>
+              <w:fldChar w:fldCharType="separate"/>
+            </w:r>
+            <w:r>
+              <w:rPr>
+                <w:noProof/>
+                <w:webHidden/>
+              </w:rPr>
+              <w:t>14</w:t>
+            </w:r>
+            <w:r>
+              <w:rPr>
+                <w:noProof/>
+                <w:webHidden/>
+              </w:rPr>
+              <w:fldChar w:fldCharType="end"/>
+            </w:r>
+          </w:hyperlink>
+        </w:p>
+        <w:p>
+          <w:pPr>
+            <w:pStyle w:val="TOC1"/>
+            <w:tabs>
+              <w:tab w:val="right" w:leader="dot" w:pos="9016"/>
+            </w:tabs>
+            <w:rPr>
+              <w:noProof/>
+            </w:rPr>
+          </w:pPr>
+          <w:hyperlink w:anchor="_Toc85717134" w:history="1">
+            <w:r>
+              <w:rPr>
+                <w:rStyle w:val="Hyperlink"/>
+                <w:noProof/>
+                <w:lang w:val="en-US"/>
+              </w:rPr>
+              <w:t>Task 8 – Hamming &amp; SECDED Code</w:t>
+            </w:r>
+            <w:r>
+              <w:rPr>
+                <w:noProof/>
+                <w:webHidden/>
+              </w:rPr>
+              <w:tab/>
+            </w:r>
+            <w:r>
+              <w:rPr>
+                <w:noProof/>
+                <w:webHidden/>
+              </w:rPr>
+              <w:fldChar w:fldCharType="begin"/>
+            </w:r>
+            <w:r>
+              <w:rPr>
+                <w:noProof/>
+                <w:webHidden/>
+              </w:rPr>
+              <w:instrText xml:space="preserve"> PAGEREF _Toc85717134 \h </w:instrText>
+            </w:r>
+            <w:r>
+              <w:rPr>
+                <w:noProof/>
+                <w:webHidden/>
+              </w:rPr>
+            </w:r>
+            <w:r>
+              <w:rPr>
+                <w:noProof/>
+                <w:webHidden/>
+              </w:rPr>
+              <w:fldChar w:fldCharType="separate"/>
+            </w:r>
+            <w:r>
+              <w:rPr>
+                <w:noProof/>
+                <w:webHidden/>
+              </w:rPr>
+              <w:t>15</w:t>
+            </w:r>
+            <w:r>
+              <w:rPr>
+                <w:noProof/>
+                <w:webHidden/>
+              </w:rPr>
+              <w:fldChar w:fldCharType="end"/>
+            </w:r>
+          </w:hyperlink>
+        </w:p>
+        <w:p>
+          <w:pPr>
+            <w:pStyle w:val="TOC1"/>
+            <w:tabs>
+              <w:tab w:val="right" w:leader="dot" w:pos="9016"/>
+            </w:tabs>
+            <w:rPr>
+              <w:noProof/>
+            </w:rPr>
+          </w:pPr>
+          <w:hyperlink w:anchor="_Toc85717135" w:history="1">
+            <w:r>
+              <w:rPr>
+                <w:rStyle w:val="Hyperlink"/>
+                <w:noProof/>
+                <w:lang w:val="en-US"/>
+              </w:rPr>
+              <w:t>Advanced Questions</w:t>
+            </w:r>
+            <w:r>
+              <w:rPr>
+                <w:noProof/>
+                <w:webHidden/>
+              </w:rPr>
+              <w:tab/>
+            </w:r>
+            <w:r>
+              <w:rPr>
+                <w:noProof/>
+                <w:webHidden/>
+              </w:rPr>
+              <w:fldChar w:fldCharType="begin"/>
+            </w:r>
+            <w:r>
+              <w:rPr>
+                <w:noProof/>
+                <w:webHidden/>
+              </w:rPr>
+              <w:instrText xml:space="preserve"> PAGEREF _Toc85717135 \h </w:instrText>
+            </w:r>
+            <w:r>
+              <w:rPr>
+                <w:noProof/>
+                <w:webHidden/>
+              </w:rPr>
+            </w:r>
+            <w:r>
+              <w:rPr>
+                <w:noProof/>
+                <w:webHidden/>
+              </w:rPr>
+              <w:fldChar w:fldCharType="separate"/>
+            </w:r>
+            <w:r>
+              <w:rPr>
+                <w:noProof/>
+                <w:webHidden/>
+              </w:rPr>
+              <w:t>17</w:t>
+            </w:r>
+            <w:r>
+              <w:rPr>
+                <w:noProof/>
+                <w:webHidden/>
+              </w:rPr>
+              <w:fldChar w:fldCharType="end"/>
+            </w:r>
+          </w:hyperlink>
+        </w:p>
+        <w:p>
+          <w:pPr>
+            <w:pStyle w:val="TOC1"/>
+            <w:tabs>
+              <w:tab w:val="right" w:leader="dot" w:pos="9016"/>
+            </w:tabs>
+            <w:rPr>
+              <w:noProof/>
+            </w:rPr>
+          </w:pPr>
+          <w:hyperlink w:anchor="_Toc85717136" w:history="1">
+            <w:r>
+              <w:rPr>
+                <w:rStyle w:val="Hyperlink"/>
+                <w:noProof/>
+                <w:lang w:val="en-US"/>
+              </w:rPr>
+              <w:t>References / Bibliography</w:t>
+            </w:r>
+            <w:r>
+              <w:rPr>
+                <w:noProof/>
+                <w:webHidden/>
+              </w:rPr>
+              <w:tab/>
+            </w:r>
+            <w:r>
+              <w:rPr>
+                <w:noProof/>
+                <w:webHidden/>
+              </w:rPr>
+              <w:fldChar w:fldCharType="begin"/>
+            </w:r>
+            <w:r>
+              <w:rPr>
+                <w:noProof/>
+                <w:webHidden/>
+              </w:rPr>
+              <w:instrText xml:space="preserve"> PAGEREF _Toc85717136 \h </w:instrText>
+            </w:r>
+            <w:r>
+              <w:rPr>
+                <w:noProof/>
+                <w:webHidden/>
+              </w:rPr>
+            </w:r>
+            <w:r>
+              <w:rPr>
+                <w:noProof/>
+                <w:webHidden/>
+              </w:rPr>
+              <w:fldChar w:fldCharType="separate"/>
+            </w:r>
+            <w:r>
+              <w:rPr>
+                <w:noProof/>
+                <w:webHidden/>
+              </w:rPr>
+              <w:t>18</w:t>
+            </w:r>
+            <w:r>
+              <w:rPr>
+                <w:noProof/>
+                <w:webHidden/>
+              </w:rPr>
+              <w:fldChar w:fldCharType="end"/>
+            </w:r>
+          </w:hyperlink>
+        </w:p>
+        <w:p>
+          <w:pPr>
+            <w:pStyle w:val="TOC2"/>
+            <w:tabs>
+              <w:tab w:val="right" w:leader="dot" w:pos="9016"/>
+            </w:tabs>
+            <w:rPr>
+              <w:noProof/>
+            </w:rPr>
+          </w:pPr>
+          <w:hyperlink w:anchor="_Toc85717137" w:history="1">
+            <w:r>
+              <w:rPr>
+                <w:rStyle w:val="Hyperlink"/>
+                <w:noProof/>
+                <w:lang w:val="en-US"/>
+              </w:rPr>
+              <w:t>Task 6 – Question A</w:t>
+            </w:r>
+            <w:r>
+              <w:rPr>
+                <w:noProof/>
+                <w:webHidden/>
+              </w:rPr>
+              <w:tab/>
+            </w:r>
+            <w:r>
+              <w:rPr>
+                <w:noProof/>
+                <w:webHidden/>
+              </w:rPr>
+              <w:fldChar w:fldCharType="begin"/>
+            </w:r>
+            <w:r>
+              <w:rPr>
+                <w:noProof/>
+                <w:webHidden/>
+              </w:rPr>
+              <w:instrText xml:space="preserve"> PAGEREF _Toc85717137 \h </w:instrText>
+            </w:r>
+            <w:r>
+              <w:rPr>
+                <w:noProof/>
+                <w:webHidden/>
+              </w:rPr>
+            </w:r>
+            <w:r>
+              <w:rPr>
+                <w:noProof/>
+                <w:webHidden/>
+              </w:rPr>
+              <w:fldChar w:fldCharType="separate"/>
+            </w:r>
+            <w:r>
+              <w:rPr>
+                <w:noProof/>
+                <w:webHidden/>
+              </w:rPr>
+              <w:t>18</w:t>
+            </w:r>
+            <w:r>
+              <w:rPr>
+                <w:noProof/>
+                <w:webHidden/>
+              </w:rPr>
+              <w:fldChar w:fldCharType="end"/>
+            </w:r>
+          </w:hyperlink>
+        </w:p>
+        <w:p>
+          <w:pPr>
+            <w:pStyle w:val="TOC2"/>
+            <w:tabs>
+              <w:tab w:val="right" w:leader="dot" w:pos="9016"/>
+            </w:tabs>
+            <w:rPr>
+              <w:noProof/>
+            </w:rPr>
+          </w:pPr>
+          <w:hyperlink w:anchor="_Toc85717138" w:history="1">
+            <w:r>
+              <w:rPr>
+                <w:rStyle w:val="Hyperlink"/>
+                <w:noProof/>
+                <w:lang w:val="en-US"/>
+              </w:rPr>
+              <w:t>Task 6 – Question B</w:t>
+            </w:r>
+            <w:r>
+              <w:rPr>
+                <w:noProof/>
+                <w:webHidden/>
+              </w:rPr>
+              <w:tab/>
+            </w:r>
+            <w:r>
+              <w:rPr>
+                <w:noProof/>
+                <w:webHidden/>
+              </w:rPr>
+              <w:fldChar w:fldCharType="begin"/>
+            </w:r>
+            <w:r>
+              <w:rPr>
+                <w:noProof/>
+                <w:webHidden/>
+              </w:rPr>
+              <w:instrText xml:space="preserve"> PAGEREF _Toc85717138 \h </w:instrText>
+            </w:r>
+            <w:r>
+              <w:rPr>
+                <w:noProof/>
+                <w:webHidden/>
+              </w:rPr>
+            </w:r>
+            <w:r>
+              <w:rPr>
+                <w:noProof/>
+                <w:webHidden/>
+              </w:rPr>
+              <w:fldChar w:fldCharType="separate"/>
+            </w:r>
+            <w:r>
+              <w:rPr>
+                <w:noProof/>
+                <w:webHidden/>
+              </w:rPr>
+              <w:t>18</w:t>
+            </w:r>
+            <w:r>
+              <w:rPr>
+                <w:noProof/>
+                <w:webHidden/>
+              </w:rPr>
+              <w:fldChar w:fldCharType="end"/>
+            </w:r>
+          </w:hyperlink>
+        </w:p>
+        <w:p>
+          <w:pPr>
+            <w:pStyle w:val="TOC2"/>
+            <w:tabs>
+              <w:tab w:val="right" w:leader="dot" w:pos="9016"/>
+            </w:tabs>
+            <w:rPr>
+              <w:noProof/>
+            </w:rPr>
+          </w:pPr>
+          <w:hyperlink w:anchor="_Toc85717139" w:history="1">
+            <w:r>
+              <w:rPr>
+                <w:rStyle w:val="Hyperlink"/>
+                <w:noProof/>
+                <w:lang w:val="en-US"/>
+              </w:rPr>
+              <w:t>Task 6 – Question C</w:t>
+            </w:r>
+            <w:r>
+              <w:rPr>
+                <w:noProof/>
+                <w:webHidden/>
+              </w:rPr>
+              <w:tab/>
+            </w:r>
+            <w:r>
+              <w:rPr>
+                <w:noProof/>
+                <w:webHidden/>
+              </w:rPr>
+              <w:fldChar w:fldCharType="begin"/>
+            </w:r>
+            <w:r>
+              <w:rPr>
+                <w:noProof/>
+                <w:webHidden/>
+              </w:rPr>
+              <w:instrText xml:space="preserve"> PAGEREF _Toc85717139 \h </w:instrText>
+            </w:r>
+            <w:r>
+              <w:rPr>
+                <w:noProof/>
+                <w:webHidden/>
+              </w:rPr>
+            </w:r>
+            <w:r>
+              <w:rPr>
+                <w:noProof/>
+                <w:webHidden/>
+              </w:rPr>
+              <w:fldChar w:fldCharType="separate"/>
+            </w:r>
+            <w:r>
+              <w:rPr>
+                <w:noProof/>
+                <w:webHidden/>
+              </w:rPr>
+              <w:t>18</w:t>
+            </w:r>
+            <w:r>
+              <w:rPr>
+                <w:noProof/>
+                <w:webHidden/>
+              </w:rPr>
+              <w:fldChar w:fldCharType="end"/>
+            </w:r>
+          </w:hyperlink>
+        </w:p>
+        <w:p>
+          <w:pPr>
+            <w:pStyle w:val="TOC2"/>
+            <w:tabs>
+              <w:tab w:val="right" w:leader="dot" w:pos="9016"/>
+            </w:tabs>
+            <w:rPr>
+              <w:noProof/>
+            </w:rPr>
+          </w:pPr>
+          <w:hyperlink w:anchor="_Toc85717140" w:history="1">
+            <w:r>
+              <w:rPr>
+                <w:rStyle w:val="Hyperlink"/>
+                <w:noProof/>
+                <w:lang w:val="en-US"/>
+              </w:rPr>
+              <w:t>Task 7 – Question A</w:t>
+            </w:r>
+            <w:r>
+              <w:rPr>
+                <w:noProof/>
+                <w:webHidden/>
+              </w:rPr>
+              <w:tab/>
+            </w:r>
+            <w:r>
+              <w:rPr>
+                <w:noProof/>
+                <w:webHidden/>
+              </w:rPr>
+              <w:fldChar w:fldCharType="begin"/>
+            </w:r>
+            <w:r>
+              <w:rPr>
+                <w:noProof/>
+                <w:webHidden/>
+              </w:rPr>
+              <w:instrText xml:space="preserve"> PAGEREF _Toc85717140 \h </w:instrText>
+            </w:r>
+            <w:r>
+              <w:rPr>
+                <w:noProof/>
+                <w:webHidden/>
+              </w:rPr>
+            </w:r>
+            <w:r>
+              <w:rPr>
+                <w:noProof/>
+                <w:webHidden/>
+              </w:rPr>
+              <w:fldChar w:fldCharType="separate"/>
+            </w:r>
+            <w:r>
+              <w:rPr>
+                <w:noProof/>
+                <w:webHidden/>
+              </w:rPr>
+              <w:t>18</w:t>
+            </w:r>
+            <w:r>
+              <w:rPr>
+                <w:noProof/>
+                <w:webHidden/>
+              </w:rPr>
+              <w:fldChar w:fldCharType="end"/>
+            </w:r>
+          </w:hyperlink>
+        </w:p>
+        <w:p>
+          <w:pPr>
+            <w:pStyle w:val="TOC2"/>
+            <w:tabs>
+              <w:tab w:val="right" w:leader="dot" w:pos="9016"/>
+            </w:tabs>
+            <w:rPr>
+              <w:noProof/>
+            </w:rPr>
+          </w:pPr>
+          <w:hyperlink w:anchor="_Toc85717141" w:history="1">
+            <w:r>
+              <w:rPr>
+                <w:rStyle w:val="Hyperlink"/>
+                <w:noProof/>
+                <w:lang w:val="en-US"/>
+              </w:rPr>
+              <w:t>Task 7 – Question B</w:t>
+            </w:r>
+            <w:r>
+              <w:rPr>
+                <w:noProof/>
+                <w:webHidden/>
+              </w:rPr>
+              <w:tab/>
+            </w:r>
+            <w:r>
+              <w:rPr>
+                <w:noProof/>
+                <w:webHidden/>
+              </w:rPr>
+              <w:fldChar w:fldCharType="begin"/>
+            </w:r>
+            <w:r>
+              <w:rPr>
+                <w:noProof/>
+                <w:webHidden/>
+              </w:rPr>
+              <w:instrText xml:space="preserve"> PAGEREF _Toc85717141 \h </w:instrText>
+            </w:r>
+            <w:r>
+              <w:rPr>
+                <w:noProof/>
+                <w:webHidden/>
+              </w:rPr>
+            </w:r>
+            <w:r>
+              <w:rPr>
+                <w:noProof/>
+                <w:webHidden/>
+              </w:rPr>
+              <w:fldChar w:fldCharType="separate"/>
+            </w:r>
+            <w:r>
+              <w:rPr>
+                <w:noProof/>
+                <w:webHidden/>
+              </w:rPr>
+              <w:t>18</w:t>
+            </w:r>
+            <w:r>
+              <w:rPr>
+                <w:noProof/>
+                <w:webHidden/>
+              </w:rPr>
+              <w:fldChar w:fldCharType="end"/>
+            </w:r>
+          </w:hyperlink>
+        </w:p>
+        <w:p>
+          <w:pPr>
+            <w:pStyle w:val="TOC2"/>
+            <w:tabs>
+              <w:tab w:val="right" w:leader="dot" w:pos="9016"/>
+            </w:tabs>
+            <w:rPr>
+              <w:noProof/>
+            </w:rPr>
+          </w:pPr>
+          <w:hyperlink w:anchor="_Toc85717142" w:history="1">
+            <w:r>
+              <w:rPr>
+                <w:rStyle w:val="Hyperlink"/>
+                <w:noProof/>
+                <w:lang w:val="en-US"/>
+              </w:rPr>
+              <w:t>Task 7 - Question C</w:t>
+            </w:r>
+            <w:r>
+              <w:rPr>
+                <w:noProof/>
+                <w:webHidden/>
+              </w:rPr>
+              <w:tab/>
+            </w:r>
+            <w:r>
+              <w:rPr>
+                <w:noProof/>
+                <w:webHidden/>
+              </w:rPr>
+              <w:fldChar w:fldCharType="begin"/>
+            </w:r>
+            <w:r>
+              <w:rPr>
+                <w:noProof/>
+                <w:webHidden/>
+              </w:rPr>
+              <w:instrText xml:space="preserve"> PAGEREF _Toc85717142 \h </w:instrText>
+            </w:r>
+            <w:r>
+              <w:rPr>
+                <w:noProof/>
+                <w:webHidden/>
+              </w:rPr>
+            </w:r>
+            <w:r>
+              <w:rPr>
+                <w:noProof/>
+                <w:webHidden/>
+              </w:rPr>
+              <w:fldChar w:fldCharType="separate"/>
+            </w:r>
+            <w:r>
+              <w:rPr>
+                <w:noProof/>
+                <w:webHidden/>
+              </w:rPr>
+              <w:t>18</w:t>
+            </w:r>
+            <w:r>
+              <w:rPr>
+                <w:noProof/>
+                <w:webHidden/>
+              </w:rPr>
+              <w:fldChar w:fldCharType="end"/>
+            </w:r>
+          </w:hyperlink>
+        </w:p>
+        <w:p>
+          <w:r>
+            <w:rPr>
+              <w:b/>
+              <w:bCs/>
+              <w:noProof/>
+            </w:rPr>
+            <w:fldChar w:fldCharType="end"/>
+          </w:r>
+        </w:p>
+      </w:sdtContent>
+    </w:sdt>
+    <w:p>
+      <w:pPr>
+        <w:rPr>
+          <w:lang w:val="en-US"/>
+        </w:rPr>
+      </w:pPr>
+    </w:p>
+    <w:p>
+      <w:pPr>
+        <w:rPr>
+          <w:lang w:val="en-US"/>
+        </w:rPr>
+      </w:pPr>
+    </w:p>
+    <w:p>
+      <w:pPr>
+        <w:rPr>
+          <w:lang w:val="en-US"/>
+        </w:rPr>
+      </w:pPr>
+    </w:p>
+    <w:p>
+      <w:pPr>
+        <w:rPr>
+          <w:lang w:val="en-US"/>
+        </w:rPr>
+      </w:pPr>
+    </w:p>
+    <w:p>
+      <w:pPr>
+        <w:rPr>
+          <w:lang w:val="en-US"/>
+        </w:rPr>
+      </w:pPr>
+    </w:p>
+    <w:p>
+      <w:pPr>
+        <w:rPr>
+          <w:lang w:val="en-US"/>
+        </w:rPr>
+      </w:pPr>
+    </w:p>
+    <w:p>
+      <w:pPr>
+        <w:rPr>
+          <w:lang w:val="en-US"/>
+        </w:rPr>
+      </w:pPr>
+    </w:p>
+    <w:p>
+      <w:pPr>
+        <w:rPr>
+          <w:lang w:val="en-US"/>
+        </w:rPr>
+      </w:pPr>
+    </w:p>
+    <w:p>
+      <w:pPr>
+        <w:rPr>
+          <w:lang w:val="en-US"/>
+        </w:rPr>
+      </w:pPr>
+    </w:p>
+    <w:p>
+      <w:pPr>
+        <w:rPr>
+          <w:lang w:val="en-US"/>
+        </w:rPr>
+      </w:pPr>
+    </w:p>
+    <w:p>
+      <w:pPr>
+        <w:rPr>
+          <w:lang w:val="en-US"/>
+        </w:rPr>
+      </w:pPr>
+    </w:p>
+    <w:p>
+      <w:pPr>
+        <w:rPr>
+          <w:lang w:val="en-US"/>
+        </w:rPr>
+      </w:pPr>
+    </w:p>
     <w:p>
       <w:pPr>
         <w:rPr>
@@ -336,6 +1574,7 @@
           <w:lang w:val="en-US"/>
         </w:rPr>
       </w:pPr>
+      <w:bookmarkStart w:id="0" w:name="_Toc85717127"/>
       <w:r>
         <w:rPr>
           <w:lang w:val="en-US"/>
@@ -343,6 +1582,7 @@
         <w:lastRenderedPageBreak/>
         <w:t>Task 1 – Number Systems</w:t>
       </w:r>
+      <w:bookmarkEnd w:id="0"/>
     </w:p>
     <w:p>
       <w:pPr>
@@ -1352,7 +2592,7 @@
                       <w:szCs w:val="20"/>
                     </w:rPr>
                   </w:pPr>
-                  <w:bookmarkStart w:id="0" w:name="_Hlk84962378"/>
+                  <w:bookmarkStart w:id="1" w:name="_Hlk84962378"/>
                   <w:r>
                     <w:rPr>
                       <w:b/>
@@ -2103,7 +3343,7 @@
           </w:p>
         </w:tc>
       </w:tr>
-      <w:bookmarkEnd w:id="0"/>
+      <w:bookmarkEnd w:id="1"/>
     </w:tbl>
     <w:p>
       <w:pPr>
@@ -3329,7 +4569,7 @@
                     </pic:cNvPicPr>
                   </pic:nvPicPr>
                   <pic:blipFill>
-                    <a:blip r:embed="rId7">
+                    <a:blip r:embed="rId8">
                       <a:extLst>
                         <a:ext uri="{28A0092B-C50C-407E-A947-70E740481C1C}">
                           <a14:useLocalDpi xmlns:a14="http://schemas.microsoft.com/office/drawing/2010/main" val="0"/>
@@ -3597,7 +4837,7 @@
                     <pic:cNvPicPr/>
                   </pic:nvPicPr>
                   <pic:blipFill>
-                    <a:blip r:embed="rId8" cstate="print">
+                    <a:blip r:embed="rId9" cstate="print">
                       <a:extLst>
                         <a:ext uri="{28A0092B-C50C-407E-A947-70E740481C1C}">
                           <a14:useLocalDpi xmlns:a14="http://schemas.microsoft.com/office/drawing/2010/main" val="0"/>
@@ -3655,7 +4895,7 @@
                     <pic:cNvPicPr/>
                   </pic:nvPicPr>
                   <pic:blipFill>
-                    <a:blip r:embed="rId9" cstate="print">
+                    <a:blip r:embed="rId10" cstate="print">
                       <a:extLst>
                         <a:ext uri="{28A0092B-C50C-407E-A947-70E740481C1C}">
                           <a14:useLocalDpi xmlns:a14="http://schemas.microsoft.com/office/drawing/2010/main" val="0"/>
@@ -3783,7 +5023,7 @@
                     <pic:cNvPicPr/>
                   </pic:nvPicPr>
                   <pic:blipFill>
-                    <a:blip r:embed="rId10" cstate="print">
+                    <a:blip r:embed="rId11" cstate="print">
                       <a:extLst>
                         <a:ext uri="{28A0092B-C50C-407E-A947-70E740481C1C}">
                           <a14:useLocalDpi xmlns:a14="http://schemas.microsoft.com/office/drawing/2010/main" val="0"/>
@@ -3974,7 +5214,7 @@
           <w:lang w:val="en-US"/>
         </w:rPr>
       </w:pPr>
-      <w:bookmarkStart w:id="1" w:name="_Hlk85102474"/>
+      <w:bookmarkStart w:id="2" w:name="_Hlk85102474"/>
       <w:r>
         <w:rPr>
           <w:rFonts w:eastAsiaTheme="minorEastAsia"/>
@@ -4733,7 +5973,6 @@
         </w:rPr>
       </w:pPr>
     </w:p>
-    <w:bookmarkEnd w:id="1"/>
     <w:p>
       <w:pPr>
         <w:pStyle w:val="Heading1"/>
@@ -4741,12 +5980,15 @@
           <w:lang w:val="en-US"/>
         </w:rPr>
       </w:pPr>
+      <w:bookmarkStart w:id="3" w:name="_Toc85717128"/>
+      <w:bookmarkEnd w:id="2"/>
       <w:r>
         <w:rPr>
           <w:lang w:val="en-US"/>
         </w:rPr>
         <w:t>Task 2 – Binary Addition and Subtraction</w:t>
       </w:r>
+      <w:bookmarkEnd w:id="3"/>
     </w:p>
     <w:p>
       <w:pPr>
@@ -4801,7 +6043,7 @@
                 <w:bCs/>
               </w:rPr>
             </w:pPr>
-            <w:bookmarkStart w:id="2" w:name="_Hlk85277595"/>
+            <w:bookmarkStart w:id="4" w:name="_Hlk85277595"/>
             <w:r>
               <w:rPr>
                 <w:b/>
@@ -5067,7 +6309,7 @@
           </w:p>
         </w:tc>
       </w:tr>
-      <w:bookmarkEnd w:id="2"/>
+      <w:bookmarkEnd w:id="4"/>
     </w:tbl>
     <w:p>
       <w:pPr>
@@ -9350,6 +10592,7 @@
           <w:lang w:val="en-US"/>
         </w:rPr>
       </w:pPr>
+      <w:bookmarkStart w:id="5" w:name="_Toc85717129"/>
       <w:r>
         <w:rPr>
           <w:lang w:val="en-US"/>
@@ -9357,6 +10600,7 @@
         <w:lastRenderedPageBreak/>
         <w:t>Task 3 – Bitwise Operations</w:t>
       </w:r>
+      <w:bookmarkEnd w:id="5"/>
     </w:p>
     <w:p>
       <w:pPr>
@@ -10994,7 +12238,7 @@
                 <w:lang w:val="en-US"/>
               </w:rPr>
             </w:pPr>
-            <w:bookmarkStart w:id="3" w:name="_Hlk85297039"/>
+            <w:bookmarkStart w:id="6" w:name="_Hlk85297039"/>
             <w:r>
               <w:rPr>
                 <w:b/>
@@ -11797,7 +13041,7 @@
           </w:p>
         </w:tc>
       </w:tr>
-      <w:bookmarkEnd w:id="3"/>
+      <w:bookmarkEnd w:id="6"/>
     </w:tbl>
     <w:p>
       <w:pPr>
@@ -13857,6 +15101,7 @@
           <w:lang w:val="en-US"/>
         </w:rPr>
       </w:pPr>
+      <w:bookmarkStart w:id="7" w:name="_Toc85717130"/>
       <w:r>
         <w:rPr>
           <w:lang w:val="en-US"/>
@@ -13864,6 +15109,7 @@
         <w:lastRenderedPageBreak/>
         <w:t>Task 4 – Logic Circuits and Truth Tables</w:t>
       </w:r>
+      <w:bookmarkEnd w:id="7"/>
     </w:p>
     <w:p>
       <w:pPr>
@@ -16304,12 +17550,14 @@
           <w:lang w:val="en-US"/>
         </w:rPr>
       </w:pPr>
+      <w:bookmarkStart w:id="8" w:name="_Toc85717131"/>
       <w:r>
         <w:rPr>
           <w:lang w:val="en-US"/>
         </w:rPr>
         <w:t>Task 5 – Pipelining</w:t>
       </w:r>
+      <w:bookmarkEnd w:id="8"/>
     </w:p>
     <w:tbl>
       <w:tblPr>
@@ -17439,12 +18687,14 @@
           <w:lang w:val="en-US"/>
         </w:rPr>
       </w:pPr>
+      <w:bookmarkStart w:id="9" w:name="_Toc85717132"/>
       <w:r>
         <w:rPr>
           <w:lang w:val="en-US"/>
         </w:rPr>
         <w:t>Task 6 – CPU Architecture</w:t>
       </w:r>
+      <w:bookmarkEnd w:id="9"/>
     </w:p>
     <w:p>
       <w:pPr>
@@ -18942,7 +20192,7 @@
         </w:rPr>
         <w:t xml:space="preserve">Source: </w:t>
       </w:r>
-      <w:hyperlink r:id="rId11" w:history="1">
+      <w:hyperlink r:id="rId12" w:history="1">
         <w:r>
           <w:rPr>
             <w:rStyle w:val="Hyperlink"/>
@@ -19046,7 +20296,7 @@
                     <pic:cNvPicPr/>
                   </pic:nvPicPr>
                   <pic:blipFill>
-                    <a:blip r:embed="rId12" cstate="print">
+                    <a:blip r:embed="rId13" cstate="print">
                       <a:extLst>
                         <a:ext uri="{28A0092B-C50C-407E-A947-70E740481C1C}">
                           <a14:useLocalDpi xmlns:a14="http://schemas.microsoft.com/office/drawing/2010/main" val="0"/>
@@ -19198,6 +20448,7 @@
           <w:lang w:val="en-US"/>
         </w:rPr>
       </w:pPr>
+      <w:bookmarkStart w:id="10" w:name="_Toc85717133"/>
       <w:r>
         <w:rPr>
           <w:lang w:val="en-US"/>
@@ -19205,6 +20456,7 @@
         <w:lastRenderedPageBreak/>
         <w:t>Task 7 – Memory</w:t>
       </w:r>
+      <w:bookmarkEnd w:id="10"/>
     </w:p>
     <w:p>
       <w:pPr>
@@ -19894,6 +21146,7 @@
           <w:lang w:val="en-US"/>
         </w:rPr>
       </w:pPr>
+      <w:bookmarkStart w:id="11" w:name="_Toc85717134"/>
       <w:r>
         <w:rPr>
           <w:lang w:val="en-US"/>
@@ -19901,6 +21154,7 @@
         <w:lastRenderedPageBreak/>
         <w:t>Task 8 – Hamming &amp; SECDED Code</w:t>
       </w:r>
+      <w:bookmarkEnd w:id="11"/>
     </w:p>
     <w:p>
       <w:pPr>
@@ -21806,7 +23060,7 @@
         </w:rPr>
         <w:t xml:space="preserve">A SECDED encoded character has been retrieved, with the hexadecimal value </w:t>
       </w:r>
-      <w:bookmarkStart w:id="4" w:name="_Hlk85701558"/>
+      <w:bookmarkStart w:id="12" w:name="_Hlk85701558"/>
       <m:oMath>
         <m:r>
           <m:rPr>
@@ -21856,7 +23110,7 @@
           </m:sup>
         </m:sSup>
       </m:oMath>
-      <w:bookmarkEnd w:id="4"/>
+      <w:bookmarkEnd w:id="12"/>
       <w:r>
         <w:rPr>
           <w:rFonts w:eastAsiaTheme="minorEastAsia"/>
@@ -22044,7 +23298,7 @@
                 <w:lang w:val="en-US"/>
               </w:rPr>
             </w:pPr>
-            <w:bookmarkStart w:id="5" w:name="_Hlk85708417"/>
+            <w:bookmarkStart w:id="13" w:name="_Hlk85708417"/>
             <w:r>
               <w:rPr>
                 <w:rFonts w:eastAsiaTheme="minorEastAsia"/>
@@ -24436,7 +25690,7 @@
           </w:p>
         </w:tc>
       </w:tr>
-      <w:bookmarkEnd w:id="5"/>
+      <w:bookmarkEnd w:id="13"/>
     </w:tbl>
     <w:p>
       <w:pPr>
@@ -24611,21 +25865,67 @@
           <w:rFonts w:eastAsiaTheme="minorEastAsia"/>
           <w:lang w:val="en-US"/>
         </w:rPr>
-        <w:t>XOR</w:t>
+        <w:t xml:space="preserve">XOR (0,1,0,1,1,0) = </w:t>
       </w:r>
       <w:r>
         <w:rPr>
           <w:rFonts w:eastAsiaTheme="minorEastAsia"/>
           <w:lang w:val="en-US"/>
         </w:rPr>
-        <w:t xml:space="preserve"> (0,1,0,1,1,0) = </w:t>
-      </w:r>
-      <w:r>
+        <w:t>1</w:t>
+      </w:r>
+    </w:p>
+    <w:p>
+      <w:pPr>
+        <w:pStyle w:val="ListParagraph"/>
         <w:rPr>
           <w:rFonts w:eastAsiaTheme="minorEastAsia"/>
           <w:lang w:val="en-US"/>
         </w:rPr>
-        <w:t>1</w:t>
+      </w:pPr>
+      <w:r>
+        <w:rPr>
+          <w:rFonts w:eastAsiaTheme="minorEastAsia"/>
+          <w:lang w:val="en-US"/>
+        </w:rPr>
+        <w:t xml:space="preserve">P2 = </w:t>
+      </w:r>
+      <w:proofErr w:type="gramStart"/>
+      <w:r>
+        <w:rPr>
+          <w:rFonts w:eastAsiaTheme="minorEastAsia"/>
+          <w:lang w:val="en-US"/>
+        </w:rPr>
+        <w:t>XOR(</w:t>
+      </w:r>
+      <w:proofErr w:type="gramEnd"/>
+      <w:r>
+        <w:rPr>
+          <w:rFonts w:eastAsiaTheme="minorEastAsia"/>
+          <w:lang w:val="en-US"/>
+        </w:rPr>
+        <w:t xml:space="preserve">0,1,0,1,1) </w:t>
+      </w:r>
+      <w:r>
+        <w:rPr>
+          <w:rFonts w:eastAsiaTheme="minorEastAsia"/>
+          <w:lang w:val="en-US"/>
+        </w:rPr>
+        <w:t>= XOR (0,1,0,1,1,0) =</w:t>
+      </w:r>
+      <w:r>
+        <w:rPr>
+          <w:rFonts w:eastAsiaTheme="minorEastAsia"/>
+          <w:lang w:val="en-US"/>
+        </w:rPr>
+        <w:t xml:space="preserve"> 1</w:t>
+      </w:r>
+      <w:r>
+        <w:rPr>
+          <w:rFonts w:eastAsiaTheme="minorEastAsia"/>
+          <w:lang w:val="en-US"/>
+        </w:rPr>
+        <w:t xml:space="preserve"> </w:t>
       </w:r>
     </w:p>
     <w:p>
@@ -24641,125 +25941,37 @@
           <w:rFonts w:eastAsiaTheme="minorEastAsia"/>
           <w:lang w:val="en-US"/>
         </w:rPr>
-        <w:t>P</w:t>
-      </w:r>
+        <w:t xml:space="preserve">P4 = </w:t>
+      </w:r>
+      <w:proofErr w:type="gramStart"/>
       <w:r>
         <w:rPr>
           <w:rFonts w:eastAsiaTheme="minorEastAsia"/>
           <w:lang w:val="en-US"/>
         </w:rPr>
-        <w:t>2</w:t>
-      </w:r>
+        <w:t>XOR(</w:t>
+      </w:r>
+      <w:proofErr w:type="gramEnd"/>
       <w:r>
         <w:rPr>
           <w:rFonts w:eastAsiaTheme="minorEastAsia"/>
           <w:lang w:val="en-US"/>
         </w:rPr>
-        <w:t xml:space="preserve"> = </w:t>
-      </w:r>
-      <w:proofErr w:type="gramStart"/>
+        <w:t>1,1,0</w:t>
+      </w:r>
       <w:r>
         <w:rPr>
           <w:rFonts w:eastAsiaTheme="minorEastAsia"/>
           <w:lang w:val="en-US"/>
         </w:rPr>
-        <w:t>XOR(</w:t>
-      </w:r>
-      <w:proofErr w:type="gramEnd"/>
+        <w:t xml:space="preserve">) = </w:t>
+      </w:r>
       <w:r>
         <w:rPr>
           <w:rFonts w:eastAsiaTheme="minorEastAsia"/>
           <w:lang w:val="en-US"/>
         </w:rPr>
-        <w:t xml:space="preserve">0,1,0,1,1) </w:t>
-      </w:r>
-      <w:r>
-        <w:rPr>
-          <w:rFonts w:eastAsiaTheme="minorEastAsia"/>
-          <w:lang w:val="en-US"/>
-        </w:rPr>
-        <w:t xml:space="preserve">= </w:t>
-      </w:r>
-      <w:r>
-        <w:rPr>
-          <w:rFonts w:eastAsiaTheme="minorEastAsia"/>
-          <w:lang w:val="en-US"/>
-        </w:rPr>
-        <w:t>XOR</w:t>
-      </w:r>
-      <w:r>
-        <w:rPr>
-          <w:rFonts w:eastAsiaTheme="minorEastAsia"/>
-          <w:lang w:val="en-US"/>
-        </w:rPr>
-        <w:t xml:space="preserve"> (0,1,0,1,1,0) =</w:t>
-      </w:r>
-      <w:r>
-        <w:rPr>
-          <w:rFonts w:eastAsiaTheme="minorEastAsia"/>
-          <w:lang w:val="en-US"/>
-        </w:rPr>
-        <w:t xml:space="preserve"> 1</w:t>
-      </w:r>
-      <w:r>
-        <w:rPr>
-          <w:rFonts w:eastAsiaTheme="minorEastAsia"/>
-          <w:lang w:val="en-US"/>
-        </w:rPr>
-        <w:t xml:space="preserve"> </w:t>
-      </w:r>
-    </w:p>
-    <w:p>
-      <w:pPr>
-        <w:pStyle w:val="ListParagraph"/>
-        <w:rPr>
-          <w:rFonts w:eastAsiaTheme="minorEastAsia"/>
-          <w:lang w:val="en-US"/>
-        </w:rPr>
-      </w:pPr>
-      <w:r>
-        <w:rPr>
-          <w:rFonts w:eastAsiaTheme="minorEastAsia"/>
-          <w:lang w:val="en-US"/>
-        </w:rPr>
-        <w:t xml:space="preserve">P4 = </w:t>
-      </w:r>
-      <w:proofErr w:type="gramStart"/>
-      <w:r>
-        <w:rPr>
-          <w:rFonts w:eastAsiaTheme="minorEastAsia"/>
-          <w:lang w:val="en-US"/>
-        </w:rPr>
-        <w:t>XOR(</w:t>
-      </w:r>
-      <w:proofErr w:type="gramEnd"/>
-      <w:r>
-        <w:rPr>
-          <w:rFonts w:eastAsiaTheme="minorEastAsia"/>
-          <w:lang w:val="en-US"/>
-        </w:rPr>
-        <w:t>1,1,0</w:t>
-      </w:r>
-      <w:r>
-        <w:rPr>
-          <w:rFonts w:eastAsiaTheme="minorEastAsia"/>
-          <w:lang w:val="en-US"/>
-        </w:rPr>
-        <w:t xml:space="preserve">) = </w:t>
-      </w:r>
-      <w:r>
-        <w:rPr>
-          <w:rFonts w:eastAsiaTheme="minorEastAsia"/>
-          <w:lang w:val="en-US"/>
-        </w:rPr>
-        <w:t>XOR</w:t>
-      </w:r>
-      <w:r>
-        <w:rPr>
-          <w:rFonts w:eastAsiaTheme="minorEastAsia"/>
-          <w:lang w:val="en-US"/>
-        </w:rPr>
-        <w:t xml:space="preserve"> (1,1,0,0) = </w:t>
+        <w:t xml:space="preserve">XOR (1,1,0,0) = </w:t>
       </w:r>
       <w:r>
         <w:rPr>
@@ -25139,7 +26351,7 @@
                     <pic:cNvPicPr/>
                   </pic:nvPicPr>
                   <pic:blipFill>
-                    <a:blip r:embed="rId13" cstate="print">
+                    <a:blip r:embed="rId14" cstate="print">
                       <a:extLst>
                         <a:ext uri="{28A0092B-C50C-407E-A947-70E740481C1C}">
                           <a14:useLocalDpi xmlns:a14="http://schemas.microsoft.com/office/drawing/2010/main" val="0"/>
@@ -25358,6 +26570,7 @@
           <w:lang w:val="en-US"/>
         </w:rPr>
       </w:pPr>
+      <w:bookmarkStart w:id="14" w:name="_Toc85717135"/>
       <w:r>
         <w:rPr>
           <w:lang w:val="en-US"/>
@@ -25365,111 +26578,7 @@
         <w:lastRenderedPageBreak/>
         <w:t>Advanced Questions</w:t>
       </w:r>
-    </w:p>
-    <w:p>
-      <w:pPr>
-        <w:rPr>
-          <w:lang w:val="en-US"/>
-        </w:rPr>
-      </w:pPr>
-    </w:p>
-    <w:p>
-      <w:pPr>
-        <w:rPr>
-          <w:lang w:val="en-US"/>
-        </w:rPr>
-      </w:pPr>
-    </w:p>
-    <w:p>
-      <w:pPr>
-        <w:rPr>
-          <w:lang w:val="en-US"/>
-        </w:rPr>
-      </w:pPr>
-    </w:p>
-    <w:p>
-      <w:pPr>
-        <w:rPr>
-          <w:lang w:val="en-US"/>
-        </w:rPr>
-      </w:pPr>
-    </w:p>
-    <w:p>
-      <w:pPr>
-        <w:rPr>
-          <w:lang w:val="en-US"/>
-        </w:rPr>
-      </w:pPr>
-    </w:p>
-    <w:p>
-      <w:pPr>
-        <w:rPr>
-          <w:lang w:val="en-US"/>
-        </w:rPr>
-      </w:pPr>
-    </w:p>
-    <w:p>
-      <w:pPr>
-        <w:rPr>
-          <w:lang w:val="en-US"/>
-        </w:rPr>
-      </w:pPr>
-    </w:p>
-    <w:p>
-      <w:pPr>
-        <w:rPr>
-          <w:lang w:val="en-US"/>
-        </w:rPr>
-      </w:pPr>
-    </w:p>
-    <w:p>
-      <w:pPr>
-        <w:rPr>
-          <w:lang w:val="en-US"/>
-        </w:rPr>
-      </w:pPr>
-    </w:p>
-    <w:p>
-      <w:pPr>
-        <w:rPr>
-          <w:lang w:val="en-US"/>
-        </w:rPr>
-      </w:pPr>
-    </w:p>
-    <w:p>
-      <w:pPr>
-        <w:rPr>
-          <w:lang w:val="en-US"/>
-        </w:rPr>
-      </w:pPr>
-    </w:p>
-    <w:p>
-      <w:pPr>
-        <w:rPr>
-          <w:lang w:val="en-US"/>
-        </w:rPr>
-      </w:pPr>
-    </w:p>
-    <w:p>
-      <w:pPr>
-        <w:rPr>
-          <w:lang w:val="en-US"/>
-        </w:rPr>
-      </w:pPr>
-    </w:p>
-    <w:p>
-      <w:pPr>
-        <w:rPr>
-          <w:lang w:val="en-US"/>
-        </w:rPr>
-      </w:pPr>
-    </w:p>
-    <w:p>
-      <w:pPr>
-        <w:rPr>
-          <w:lang w:val="en-US"/>
-        </w:rPr>
-      </w:pPr>
+      <w:bookmarkEnd w:id="14"/>
     </w:p>
     <w:p>
       <w:pPr>
@@ -25688,15 +26797,18 @@
           <w:lang w:val="en-US"/>
         </w:rPr>
       </w:pPr>
-      <w:bookmarkStart w:id="6" w:name="_Hlk85648017"/>
-      <w:r>
-        <w:rPr>
-          <w:lang w:val="en-US"/>
-        </w:rPr>
+      <w:bookmarkStart w:id="15" w:name="_Hlk85648017"/>
+      <w:bookmarkStart w:id="16" w:name="_Toc85717136"/>
+      <w:r>
+        <w:rPr>
+          <w:lang w:val="en-US"/>
+        </w:rPr>
+        <w:lastRenderedPageBreak/>
         <w:t>References / Bibliography</w:t>
       </w:r>
-    </w:p>
-    <w:bookmarkEnd w:id="6"/>
+      <w:bookmarkEnd w:id="16"/>
+    </w:p>
+    <w:bookmarkEnd w:id="15"/>
     <w:p>
       <w:pPr>
         <w:rPr>
@@ -25711,20 +26823,22 @@
           <w:lang w:val="en-US"/>
         </w:rPr>
       </w:pPr>
+      <w:bookmarkStart w:id="17" w:name="_Toc85717137"/>
       <w:r>
         <w:rPr>
           <w:lang w:val="en-US"/>
         </w:rPr>
         <w:t>Task 6 – Question A</w:t>
       </w:r>
-    </w:p>
-    <w:p>
-      <w:pPr>
-        <w:rPr>
-          <w:lang w:val="en-US"/>
-        </w:rPr>
-      </w:pPr>
-      <w:hyperlink r:id="rId14" w:history="1">
+      <w:bookmarkEnd w:id="17"/>
+    </w:p>
+    <w:p>
+      <w:pPr>
+        <w:rPr>
+          <w:lang w:val="en-US"/>
+        </w:rPr>
+      </w:pPr>
+      <w:hyperlink r:id="rId15" w:history="1">
         <w:r>
           <w:rPr>
             <w:rStyle w:val="Hyperlink"/>
@@ -25740,7 +26854,7 @@
           <w:lang w:val="en-US"/>
         </w:rPr>
       </w:pPr>
-      <w:hyperlink r:id="rId15" w:history="1">
+      <w:hyperlink r:id="rId16" w:history="1">
         <w:r>
           <w:rPr>
             <w:rStyle w:val="Hyperlink"/>
@@ -25756,7 +26870,7 @@
           <w:lang w:val="en-US"/>
         </w:rPr>
       </w:pPr>
-      <w:hyperlink r:id="rId16" w:history="1">
+      <w:hyperlink r:id="rId17" w:history="1">
         <w:r>
           <w:rPr>
             <w:rStyle w:val="Hyperlink"/>
@@ -25780,20 +26894,22 @@
           <w:lang w:val="en-US"/>
         </w:rPr>
       </w:pPr>
+      <w:bookmarkStart w:id="18" w:name="_Toc85717138"/>
       <w:r>
         <w:rPr>
           <w:lang w:val="en-US"/>
         </w:rPr>
         <w:t>Task 6 – Question B</w:t>
       </w:r>
-    </w:p>
-    <w:p>
-      <w:pPr>
-        <w:rPr>
-          <w:lang w:val="en-US"/>
-        </w:rPr>
-      </w:pPr>
-      <w:hyperlink r:id="rId17" w:history="1">
+      <w:bookmarkEnd w:id="18"/>
+    </w:p>
+    <w:p>
+      <w:pPr>
+        <w:rPr>
+          <w:lang w:val="en-US"/>
+        </w:rPr>
+      </w:pPr>
+      <w:hyperlink r:id="rId18" w:history="1">
         <w:r>
           <w:rPr>
             <w:rStyle w:val="Hyperlink"/>
@@ -25809,7 +26925,7 @@
           <w:lang w:val="en-US"/>
         </w:rPr>
       </w:pPr>
-      <w:hyperlink r:id="rId18" w:history="1">
+      <w:hyperlink r:id="rId19" w:history="1">
         <w:r>
           <w:rPr>
             <w:rStyle w:val="Hyperlink"/>
@@ -25825,7 +26941,7 @@
           <w:lang w:val="en-US"/>
         </w:rPr>
       </w:pPr>
-      <w:hyperlink r:id="rId19" w:anchor="sort=relevancy&amp;f:@navigationhierarchiesproducts=[IP%20Products,Processors,Cortex-X" w:history="1">
+      <w:hyperlink r:id="rId20" w:anchor="sort=relevancy&amp;f:@navigationhierarchiesproducts=[IP%20Products,Processors,Cortex-X" w:history="1">
         <w:r>
           <w:rPr>
             <w:rStyle w:val="Hyperlink"/>
@@ -25855,20 +26971,22 @@
           <w:lang w:val="en-US"/>
         </w:rPr>
       </w:pPr>
+      <w:bookmarkStart w:id="19" w:name="_Toc85717139"/>
       <w:r>
         <w:rPr>
           <w:lang w:val="en-US"/>
         </w:rPr>
         <w:t>Task 6 – Question C</w:t>
       </w:r>
-    </w:p>
-    <w:p>
-      <w:pPr>
-        <w:rPr>
-          <w:lang w:val="en-US"/>
-        </w:rPr>
-      </w:pPr>
-      <w:hyperlink r:id="rId20" w:history="1">
+      <w:bookmarkEnd w:id="19"/>
+    </w:p>
+    <w:p>
+      <w:pPr>
+        <w:rPr>
+          <w:lang w:val="en-US"/>
+        </w:rPr>
+      </w:pPr>
+      <w:hyperlink r:id="rId21" w:history="1">
         <w:r>
           <w:rPr>
             <w:rStyle w:val="Hyperlink"/>
@@ -25884,7 +27002,7 @@
           <w:lang w:val="en-US"/>
         </w:rPr>
       </w:pPr>
-      <w:hyperlink r:id="rId21" w:history="1">
+      <w:hyperlink r:id="rId22" w:history="1">
         <w:r>
           <w:rPr>
             <w:rStyle w:val="Hyperlink"/>
@@ -25900,7 +27018,7 @@
           <w:lang w:val="en-US"/>
         </w:rPr>
       </w:pPr>
-      <w:hyperlink r:id="rId22" w:history="1">
+      <w:hyperlink r:id="rId23" w:history="1">
         <w:r>
           <w:rPr>
             <w:rStyle w:val="Hyperlink"/>
@@ -25924,20 +27042,22 @@
           <w:lang w:val="en-US"/>
         </w:rPr>
       </w:pPr>
+      <w:bookmarkStart w:id="20" w:name="_Toc85717140"/>
       <w:r>
         <w:rPr>
           <w:lang w:val="en-US"/>
         </w:rPr>
         <w:t>Task 7 – Question A</w:t>
       </w:r>
-    </w:p>
-    <w:p>
-      <w:pPr>
-        <w:rPr>
-          <w:lang w:val="en-US"/>
-        </w:rPr>
-      </w:pPr>
-      <w:hyperlink r:id="rId23" w:history="1">
+      <w:bookmarkEnd w:id="20"/>
+    </w:p>
+    <w:p>
+      <w:pPr>
+        <w:rPr>
+          <w:lang w:val="en-US"/>
+        </w:rPr>
+      </w:pPr>
+      <w:hyperlink r:id="rId24" w:history="1">
         <w:r>
           <w:rPr>
             <w:rStyle w:val="Hyperlink"/>
@@ -25961,20 +27081,22 @@
           <w:lang w:val="en-US"/>
         </w:rPr>
       </w:pPr>
+      <w:bookmarkStart w:id="21" w:name="_Toc85717141"/>
       <w:r>
         <w:rPr>
           <w:lang w:val="en-US"/>
         </w:rPr>
         <w:t>Task 7 – Question B</w:t>
       </w:r>
-    </w:p>
-    <w:p>
-      <w:pPr>
-        <w:rPr>
-          <w:lang w:val="en-US"/>
-        </w:rPr>
-      </w:pPr>
-      <w:hyperlink r:id="rId24" w:history="1">
+      <w:bookmarkEnd w:id="21"/>
+    </w:p>
+    <w:p>
+      <w:pPr>
+        <w:rPr>
+          <w:lang w:val="en-US"/>
+        </w:rPr>
+      </w:pPr>
+      <w:hyperlink r:id="rId25" w:history="1">
         <w:r>
           <w:rPr>
             <w:rStyle w:val="Hyperlink"/>
@@ -25990,7 +27112,7 @@
           <w:lang w:val="en-US"/>
         </w:rPr>
       </w:pPr>
-      <w:hyperlink r:id="rId25" w:history="1">
+      <w:hyperlink r:id="rId26" w:history="1">
         <w:r>
           <w:rPr>
             <w:rStyle w:val="Hyperlink"/>
@@ -26012,16 +27134,23 @@
           <w:lang w:val="en-US"/>
         </w:rPr>
         <w:br/>
+      </w:r>
+      <w:bookmarkStart w:id="22" w:name="_Toc85717142"/>
+      <w:r>
+        <w:rPr>
+          <w:lang w:val="en-US"/>
+        </w:rPr>
         <w:t>Task 7 - Question C</w:t>
       </w:r>
-    </w:p>
-    <w:p>
-      <w:pPr>
-        <w:rPr>
-          <w:lang w:val="en-US"/>
-        </w:rPr>
-      </w:pPr>
-      <w:hyperlink r:id="rId26" w:history="1">
+      <w:bookmarkEnd w:id="22"/>
+    </w:p>
+    <w:p>
+      <w:pPr>
+        <w:rPr>
+          <w:lang w:val="en-US"/>
+        </w:rPr>
+      </w:pPr>
+      <w:hyperlink r:id="rId27" w:history="1">
         <w:r>
           <w:rPr>
             <w:rStyle w:val="Hyperlink"/>
@@ -26053,7 +27182,7 @@
       </w:pPr>
     </w:p>
     <w:sectPr>
-      <w:footerReference w:type="default" r:id="rId27"/>
+      <w:footerReference w:type="default" r:id="rId28"/>
       <w:pgSz w:w="11906" w:h="16838"/>
       <w:pgMar w:top="1440" w:right="1440" w:bottom="1440" w:left="1440" w:header="708" w:footer="708" w:gutter="0"/>
       <w:cols w:space="708"/>
@@ -28617,6 +29746,46 @@
       <w:szCs w:val="26"/>
     </w:rPr>
   </w:style>
+  <w:style w:type="paragraph" w:styleId="TOCHeading">
+    <w:name w:val="TOC Heading"/>
+    <w:basedOn w:val="Heading1"/>
+    <w:next w:val="Normal"/>
+    <w:uiPriority w:val="39"/>
+    <w:unhideWhenUsed/>
+    <w:qFormat/>
+    <w:rsid w:val="00EC7D77"/>
+    <w:pPr>
+      <w:outlineLvl w:val="9"/>
+    </w:pPr>
+    <w:rPr>
+      <w:lang w:val="en-US"/>
+    </w:rPr>
+  </w:style>
+  <w:style w:type="paragraph" w:styleId="TOC1">
+    <w:name w:val="toc 1"/>
+    <w:basedOn w:val="Normal"/>
+    <w:next w:val="Normal"/>
+    <w:autoRedefine/>
+    <w:uiPriority w:val="39"/>
+    <w:unhideWhenUsed/>
+    <w:rsid w:val="00EC7D77"/>
+    <w:pPr>
+      <w:spacing w:after="100"/>
+    </w:pPr>
+  </w:style>
+  <w:style w:type="paragraph" w:styleId="TOC2">
+    <w:name w:val="toc 2"/>
+    <w:basedOn w:val="Normal"/>
+    <w:next w:val="Normal"/>
+    <w:autoRedefine/>
+    <w:uiPriority w:val="39"/>
+    <w:unhideWhenUsed/>
+    <w:rsid w:val="00EC7D77"/>
+    <w:pPr>
+      <w:spacing w:after="100"/>
+      <w:ind w:left="220"/>
+    </w:pPr>
+  </w:style>
 </w:styles>
 </file>
 
@@ -28913,4 +30082,16 @@
     </a:ext>
   </a:extLst>
 </a:theme>
+</file>
+
+<file path=customXml/item1.xml><?xml version="1.0" encoding="utf-8"?>
+<b:Sources xmlns:b="http://schemas.openxmlformats.org/officeDocument/2006/bibliography" xmlns="http://schemas.openxmlformats.org/officeDocument/2006/bibliography" SelectedStyle="\APASixthEditionOfficeOnline.xsl" StyleName="APA" Version="6"/>
+</file>
+
+<file path=customXml/itemProps1.xml><?xml version="1.0" encoding="utf-8"?>
+<ds:datastoreItem xmlns:ds="http://schemas.openxmlformats.org/officeDocument/2006/customXml" ds:itemID="{2F57E930-08BB-49A3-A2F0-C5E9186B8406}">
+  <ds:schemaRefs>
+    <ds:schemaRef ds:uri="http://schemas.openxmlformats.org/officeDocument/2006/bibliography"/>
+  </ds:schemaRefs>
+</ds:datastoreItem>
 </file>
</xml_diff>